<commit_message>
docker files added + jar file
</commit_message>
<xml_diff>
--- a/SamerSharma_CalTech_Course3_EndProject/Project Details.docx
+++ b/SamerSharma_CalTech_Course3_EndProject/Project Details.docx
@@ -6,7 +6,7 @@
       <w:tblPr>
         <w:tblW w:w="5000" w:type="pct"/>
         <w:jc w:val="start"/>
-        <w:tblInd w:w="-5" w:type="dxa"/>
+        <w:tblInd w:w="55" w:type="dxa"/>
         <w:tblLayout w:type="fixed"/>
         <w:tblCellMar>
           <w:top w:w="55" w:type="dxa"/>
@@ -16,14 +16,14 @@
         </w:tblCellMar>
       </w:tblPr>
       <w:tblGrid>
-        <w:gridCol w:w="2210"/>
-        <w:gridCol w:w="7761"/>
+        <w:gridCol w:w="2209"/>
+        <w:gridCol w:w="7762"/>
       </w:tblGrid>
       <w:tr>
         <w:trPr/>
         <w:tc>
           <w:tcPr>
-            <w:tcW w:w="2210" w:type="dxa"/>
+            <w:tcW w:w="2209" w:type="dxa"/>
             <w:tcBorders>
               <w:top w:val="single" w:sz="4" w:space="0" w:color="000000"/>
               <w:start w:val="single" w:sz="4" w:space="0" w:color="000000"/>
@@ -46,7 +46,7 @@
         </w:tc>
         <w:tc>
           <w:tcPr>
-            <w:tcW w:w="7761" w:type="dxa"/>
+            <w:tcW w:w="7762" w:type="dxa"/>
             <w:tcBorders>
               <w:top w:val="single" w:sz="4" w:space="0" w:color="000000"/>
               <w:start w:val="single" w:sz="4" w:space="0" w:color="000000"/>
@@ -72,7 +72,7 @@
         <w:trPr/>
         <w:tc>
           <w:tcPr>
-            <w:tcW w:w="2210" w:type="dxa"/>
+            <w:tcW w:w="2209" w:type="dxa"/>
             <w:tcBorders>
               <w:start w:val="single" w:sz="4" w:space="0" w:color="000000"/>
               <w:bottom w:val="single" w:sz="4" w:space="0" w:color="000000"/>
@@ -94,7 +94,7 @@
         </w:tc>
         <w:tc>
           <w:tcPr>
-            <w:tcW w:w="7761" w:type="dxa"/>
+            <w:tcW w:w="7762" w:type="dxa"/>
             <w:tcBorders>
               <w:start w:val="single" w:sz="4" w:space="0" w:color="000000"/>
               <w:bottom w:val="single" w:sz="4" w:space="0" w:color="000000"/>
@@ -119,7 +119,7 @@
         <w:trPr/>
         <w:tc>
           <w:tcPr>
-            <w:tcW w:w="2210" w:type="dxa"/>
+            <w:tcW w:w="2209" w:type="dxa"/>
             <w:tcBorders>
               <w:start w:val="single" w:sz="4" w:space="0" w:color="000000"/>
               <w:bottom w:val="single" w:sz="4" w:space="0" w:color="000000"/>
@@ -141,7 +141,7 @@
         </w:tc>
         <w:tc>
           <w:tcPr>
-            <w:tcW w:w="7761" w:type="dxa"/>
+            <w:tcW w:w="7762" w:type="dxa"/>
             <w:tcBorders>
               <w:start w:val="single" w:sz="4" w:space="0" w:color="000000"/>
               <w:bottom w:val="single" w:sz="4" w:space="0" w:color="000000"/>
@@ -166,7 +166,7 @@
         <w:trPr/>
         <w:tc>
           <w:tcPr>
-            <w:tcW w:w="2210" w:type="dxa"/>
+            <w:tcW w:w="2209" w:type="dxa"/>
             <w:tcBorders>
               <w:start w:val="single" w:sz="4" w:space="0" w:color="000000"/>
               <w:bottom w:val="single" w:sz="4" w:space="0" w:color="000000"/>
@@ -188,7 +188,7 @@
         </w:tc>
         <w:tc>
           <w:tcPr>
-            <w:tcW w:w="7761" w:type="dxa"/>
+            <w:tcW w:w="7762" w:type="dxa"/>
             <w:tcBorders>
               <w:start w:val="single" w:sz="4" w:space="0" w:color="000000"/>
               <w:bottom w:val="single" w:sz="4" w:space="0" w:color="000000"/>
@@ -213,7 +213,7 @@
         <w:trPr/>
         <w:tc>
           <w:tcPr>
-            <w:tcW w:w="2210" w:type="dxa"/>
+            <w:tcW w:w="2209" w:type="dxa"/>
             <w:tcBorders>
               <w:start w:val="single" w:sz="4" w:space="0" w:color="000000"/>
               <w:bottom w:val="single" w:sz="4" w:space="0" w:color="000000"/>
@@ -235,7 +235,7 @@
         </w:tc>
         <w:tc>
           <w:tcPr>
-            <w:tcW w:w="7761" w:type="dxa"/>
+            <w:tcW w:w="7762" w:type="dxa"/>
             <w:tcBorders>
               <w:start w:val="single" w:sz="4" w:space="0" w:color="000000"/>
               <w:bottom w:val="single" w:sz="4" w:space="0" w:color="000000"/>
@@ -262,7 +262,7 @@
         <w:trPr/>
         <w:tc>
           <w:tcPr>
-            <w:tcW w:w="2210" w:type="dxa"/>
+            <w:tcW w:w="2209" w:type="dxa"/>
             <w:tcBorders>
               <w:start w:val="single" w:sz="4" w:space="0" w:color="000000"/>
               <w:bottom w:val="single" w:sz="4" w:space="0" w:color="000000"/>
@@ -284,7 +284,7 @@
         </w:tc>
         <w:tc>
           <w:tcPr>
-            <w:tcW w:w="7761" w:type="dxa"/>
+            <w:tcW w:w="7762" w:type="dxa"/>
             <w:tcBorders>
               <w:start w:val="single" w:sz="4" w:space="0" w:color="000000"/>
               <w:bottom w:val="single" w:sz="4" w:space="0" w:color="000000"/>
@@ -396,23 +396,6 @@
     </w:p>
     <w:p>
       <w:pPr>
-        <w:pStyle w:val="Heading2"/>
-        <w:numPr>
-          <w:ilvl w:val="1"/>
-          <w:numId w:val="1"/>
-        </w:numPr>
-        <w:bidi w:val="0"/>
-        <w:ind w:hanging="0" w:start="0"/>
-        <w:jc w:val="start"/>
-        <w:rPr/>
-      </w:pPr>
-      <w:r>
-        <w:rPr/>
-        <w:t>Approach</w:t>
-      </w:r>
-    </w:p>
-    <w:p>
-      <w:pPr>
         <w:pStyle w:val="Heading3"/>
         <w:numPr>
           <w:ilvl w:val="2"/>
@@ -425,7 +408,7 @@
       </w:pPr>
       <w:r>
         <w:rPr/>
-        <w:t>Booking</w:t>
+        <w:t>Architecture</w:t>
       </w:r>
     </w:p>
     <w:p>
@@ -437,7 +420,7 @@
       </w:pPr>
       <w:r>
         <w:rPr/>
-        <w:t>...</w:t>
+        <w:t>Eureka Server</w:t>
       </w:r>
     </w:p>
     <w:p>
@@ -449,23 +432,7 @@
       </w:pPr>
       <w:r>
         <w:rPr/>
-      </w:r>
-    </w:p>
-    <w:p>
-      <w:pPr>
-        <w:pStyle w:val="Heading3"/>
-        <w:numPr>
-          <w:ilvl w:val="2"/>
-          <w:numId w:val="1"/>
-        </w:numPr>
-        <w:bidi w:val="0"/>
-        <w:ind w:hanging="0" w:start="0"/>
-        <w:jc w:val="start"/>
-        <w:rPr/>
-      </w:pPr>
-      <w:r>
-        <w:rPr/>
-        <w:t>Customer</w:t>
+        <w:t>Micro-Service #1 – Pet Clinic</w:t>
       </w:r>
     </w:p>
     <w:p>
@@ -477,7 +444,7 @@
       </w:pPr>
       <w:r>
         <w:rPr/>
-        <w:t>...</w:t>
+        <w:t>Database – None</w:t>
       </w:r>
     </w:p>
     <w:p>
@@ -489,71 +456,11 @@
       </w:pPr>
       <w:r>
         <w:rPr/>
-      </w:r>
-    </w:p>
-    <w:p>
-      <w:pPr>
-        <w:pStyle w:val="Heading3"/>
-        <w:numPr>
-          <w:ilvl w:val="2"/>
-          <w:numId w:val="1"/>
-        </w:numPr>
-        <w:bidi w:val="0"/>
-        <w:ind w:hanging="0" w:start="0"/>
-        <w:jc w:val="start"/>
-        <w:rPr/>
-      </w:pPr>
-      <w:r>
-        <w:rPr/>
-        <w:t>Architecture</w:t>
-      </w:r>
-    </w:p>
-    <w:p>
-      <w:pPr>
-        <w:pStyle w:val="Normal"/>
-        <w:bidi w:val="0"/>
-        <w:jc w:val="start"/>
-        <w:rPr/>
-      </w:pPr>
-      <w:r>
-        <w:rPr/>
-        <w:t>Eureka Server</w:t>
-      </w:r>
-    </w:p>
-    <w:p>
-      <w:pPr>
-        <w:pStyle w:val="Normal"/>
-        <w:bidi w:val="0"/>
-        <w:jc w:val="start"/>
-        <w:rPr/>
-      </w:pPr>
-      <w:r>
-        <w:rPr/>
-        <w:t>Micro-Service #1 – Pet Clinic</w:t>
-      </w:r>
-    </w:p>
-    <w:p>
-      <w:pPr>
-        <w:pStyle w:val="Normal"/>
-        <w:bidi w:val="0"/>
-        <w:jc w:val="start"/>
-        <w:rPr/>
-      </w:pPr>
-      <w:r>
-        <w:rPr/>
-        <w:t>Database – None</w:t>
-      </w:r>
-    </w:p>
-    <w:p>
-      <w:pPr>
-        <w:pStyle w:val="Normal"/>
-        <w:bidi w:val="0"/>
-        <w:jc w:val="start"/>
-        <w:rPr/>
-      </w:pPr>
-      <w:r>
-        <w:rPr/>
-        <w:t>View Technology – None</w:t>
+        <w:t xml:space="preserve">View Technology – </w:t>
+      </w:r>
+      <w:r>
+        <w:rPr/>
+        <w:t>Thymeleaf</w:t>
       </w:r>
     </w:p>
     <w:p>
@@ -601,7 +508,7 @@
       <w:tblPr>
         <w:tblW w:w="5000" w:type="pct"/>
         <w:jc w:val="start"/>
-        <w:tblInd w:w="-5" w:type="dxa"/>
+        <w:tblInd w:w="55" w:type="dxa"/>
         <w:tblLayout w:type="fixed"/>
         <w:tblCellMar>
           <w:top w:w="55" w:type="dxa"/>
@@ -745,6 +652,30 @@
         </w:tc>
       </w:tr>
     </w:tbl>
+    <w:p>
+      <w:pPr>
+        <w:pStyle w:val="BodyText"/>
+        <w:widowControl/>
+        <w:suppressAutoHyphens w:val="true"/>
+        <w:bidi w:val="0"/>
+        <w:ind w:hanging="0" w:start="0"/>
+        <w:jc w:val="start"/>
+        <w:rPr>
+          <w:rFonts w:ascii="Liberation Sans" w:hAnsi="Liberation Sans" w:eastAsia="Microsoft YaHei" w:cs="Lucida Sans"/>
+          <w:color w:val="auto"/>
+          <w:kern w:val="2"/>
+          <w:lang w:val="en-US" w:eastAsia="zh-CN" w:bidi="hi-IN"/>
+        </w:rPr>
+      </w:pPr>
+      <w:r>
+        <w:rPr>
+          <w:rFonts w:eastAsia="Microsoft YaHei" w:cs="Lucida Sans" w:ascii="Liberation Sans" w:hAnsi="Liberation Sans"/>
+          <w:color w:val="auto"/>
+          <w:kern w:val="2"/>
+          <w:lang w:val="en-US" w:eastAsia="zh-CN" w:bidi="hi-IN"/>
+        </w:rPr>
+      </w:r>
+    </w:p>
     <w:p>
       <w:pPr>
         <w:pStyle w:val="BodyText"/>
@@ -916,6 +847,270 @@
       <w:r>
         <w:rPr/>
         <w:br/>
+      </w:r>
+      <w:r>
+        <w:rPr/>
+        <w:t>Docker File</w:t>
+      </w:r>
+    </w:p>
+    <w:tbl>
+      <w:tblPr>
+        <w:tblW w:w="5000" w:type="pct"/>
+        <w:jc w:val="start"/>
+        <w:tblInd w:w="55" w:type="dxa"/>
+        <w:tblLayout w:type="fixed"/>
+        <w:tblCellMar>
+          <w:top w:w="55" w:type="dxa"/>
+          <w:start w:w="55" w:type="dxa"/>
+          <w:bottom w:w="55" w:type="dxa"/>
+          <w:end w:w="55" w:type="dxa"/>
+        </w:tblCellMar>
+      </w:tblPr>
+      <w:tblGrid>
+        <w:gridCol w:w="9972"/>
+      </w:tblGrid>
+      <w:tr>
+        <w:trPr/>
+        <w:tc>
+          <w:tcPr>
+            <w:tcW w:w="9972" w:type="dxa"/>
+            <w:tcBorders>
+              <w:top w:val="single" w:sz="4" w:space="0" w:color="000000"/>
+              <w:start w:val="single" w:sz="4" w:space="0" w:color="000000"/>
+              <w:bottom w:val="single" w:sz="4" w:space="0" w:color="000000"/>
+              <w:end w:val="single" w:sz="4" w:space="0" w:color="000000"/>
+            </w:tcBorders>
+          </w:tcPr>
+          <w:p>
+            <w:pPr>
+              <w:pStyle w:val="Normal"/>
+              <w:ind w:hanging="0"/>
+              <w:jc w:val="start"/>
+              <w:rPr>
+                <w:rFonts w:ascii="Consolas" w:hAnsi="Consolas"/>
+                <w:sz w:val="20"/>
+              </w:rPr>
+            </w:pPr>
+            <w:r>
+              <w:rPr>
+                <w:rFonts w:ascii="Consolas" w:hAnsi="Consolas"/>
+                <w:color w:val="859900"/>
+                <w:sz w:val="20"/>
+              </w:rPr>
+              <w:t>FROM</w:t>
+            </w:r>
+            <w:r>
+              <w:rPr>
+                <w:rFonts w:ascii="Consolas" w:hAnsi="Consolas"/>
+                <w:color w:val="000000"/>
+                <w:sz w:val="20"/>
+              </w:rPr>
+              <w:t xml:space="preserve"> openjdk:17</w:t>
+            </w:r>
+          </w:p>
+          <w:p>
+            <w:pPr>
+              <w:pStyle w:val="Normal"/>
+              <w:ind w:hanging="0"/>
+              <w:jc w:val="start"/>
+              <w:rPr>
+                <w:rFonts w:ascii="Consolas" w:hAnsi="Consolas"/>
+                <w:sz w:val="20"/>
+              </w:rPr>
+            </w:pPr>
+            <w:r>
+              <w:rPr>
+                <w:rFonts w:ascii="Consolas" w:hAnsi="Consolas"/>
+                <w:color w:val="859900"/>
+                <w:sz w:val="20"/>
+              </w:rPr>
+              <w:t>COPY</w:t>
+            </w:r>
+            <w:r>
+              <w:rPr>
+                <w:rFonts w:ascii="Consolas" w:hAnsi="Consolas"/>
+                <w:color w:val="000000"/>
+                <w:sz w:val="20"/>
+              </w:rPr>
+              <w:t xml:space="preserve"> ./target/petclinic.jar</w:t>
+            </w:r>
+          </w:p>
+          <w:p>
+            <w:pPr>
+              <w:pStyle w:val="Normal"/>
+              <w:ind w:hanging="0"/>
+              <w:jc w:val="start"/>
+              <w:rPr>
+                <w:rFonts w:ascii="Consolas" w:hAnsi="Consolas"/>
+              </w:rPr>
+            </w:pPr>
+            <w:r>
+              <w:rPr>
+                <w:rFonts w:ascii="Consolas" w:hAnsi="Consolas"/>
+                <w:color w:val="859900"/>
+                <w:sz w:val="20"/>
+              </w:rPr>
+              <w:t>CMD</w:t>
+            </w:r>
+            <w:r>
+              <w:rPr>
+                <w:rFonts w:ascii="Consolas" w:hAnsi="Consolas"/>
+                <w:color w:val="000000"/>
+                <w:sz w:val="20"/>
+              </w:rPr>
+              <w:t xml:space="preserve"> [“java”, “-jar”, “petclinic.jar”]</w:t>
+            </w:r>
+          </w:p>
+        </w:tc>
+      </w:tr>
+    </w:tbl>
+    <w:p>
+      <w:pPr>
+        <w:pStyle w:val="BodyText"/>
+        <w:ind w:hanging="0" w:start="0"/>
+        <w:rPr/>
+      </w:pPr>
+      <w:r>
+        <w:rPr/>
+      </w:r>
+    </w:p>
+    <w:p>
+      <w:pPr>
+        <w:pStyle w:val="BodyText"/>
+        <w:ind w:hanging="0" w:start="0"/>
+        <w:rPr/>
+      </w:pPr>
+      <w:r>
+        <w:rPr/>
+        <w:t>Dockerfile screenshot</w:t>
+      </w:r>
+    </w:p>
+    <w:p>
+      <w:pPr>
+        <w:pStyle w:val="BodyText"/>
+        <w:ind w:hanging="0" w:start="0"/>
+        <w:rPr/>
+      </w:pPr>
+      <w:r>
+        <w:rPr/>
+        <w:drawing>
+          <wp:anchor behindDoc="0" distT="0" distB="0" distL="0" distR="0" simplePos="0" locked="0" layoutInCell="0" allowOverlap="1" relativeHeight="4">
+            <wp:simplePos x="0" y="0"/>
+            <wp:positionH relativeFrom="column">
+              <wp:align>center</wp:align>
+            </wp:positionH>
+            <wp:positionV relativeFrom="paragraph">
+              <wp:posOffset>635</wp:posOffset>
+            </wp:positionV>
+            <wp:extent cx="2167890" cy="3506470"/>
+            <wp:effectExtent l="0" t="0" r="63500" b="63500"/>
+            <wp:wrapTopAndBottom/>
+            <wp:docPr id="3" name="Image2" descr="" title=""/>
+            <wp:cNvGraphicFramePr>
+              <a:graphicFrameLocks xmlns:a="http://schemas.openxmlformats.org/drawingml/2006/main" noChangeAspect="1"/>
+            </wp:cNvGraphicFramePr>
+            <a:graphic xmlns:a="http://schemas.openxmlformats.org/drawingml/2006/main">
+              <a:graphicData uri="http://schemas.openxmlformats.org/drawingml/2006/picture">
+                <pic:pic xmlns:pic="http://schemas.openxmlformats.org/drawingml/2006/picture">
+                  <pic:nvPicPr>
+                    <pic:cNvPr id="3" name="Image2" descr="" title=""/>
+                    <pic:cNvPicPr>
+                      <a:picLocks noChangeAspect="1" noChangeArrowheads="1"/>
+                    </pic:cNvPicPr>
+                  </pic:nvPicPr>
+                  <pic:blipFill>
+                    <a:blip r:embed="rId4"/>
+                    <a:srcRect l="-361" t="-225" r="-361" b="-225"/>
+                    <a:stretch>
+                      <a:fillRect/>
+                    </a:stretch>
+                  </pic:blipFill>
+                  <pic:spPr bwMode="auto">
+                    <a:xfrm>
+                      <a:off x="0" y="0"/>
+                      <a:ext cx="2231390" cy="3569970"/>
+                    </a:xfrm>
+                    <a:prstGeom prst="rect">
+                      <a:avLst/>
+                    </a:prstGeom>
+                    <a:noFill/>
+                    <a:ln>
+                      <a:solidFill>
+                        <a:srgbClr val="000000"/>
+                      </a:solidFill>
+                    </a:ln>
+                    <a:effectLst>
+                      <a:outerShdw dist="89535" dir="2700000">
+                        <a:srgbClr val="808080"/>
+                      </a:outerShdw>
+                    </a:effectLst>
+                  </pic:spPr>
+                </pic:pic>
+              </a:graphicData>
+            </a:graphic>
+          </wp:anchor>
+        </w:drawing>
+      </w:r>
+    </w:p>
+    <w:p>
+      <w:pPr>
+        <w:pStyle w:val="BodyText"/>
+        <w:ind w:hanging="0" w:start="0"/>
+        <w:rPr/>
+      </w:pPr>
+      <w:r>
+        <w:rPr/>
+        <w:t>docker-compose.yml file</w:t>
+      </w:r>
+    </w:p>
+    <w:tbl>
+      <w:tblPr>
+        <w:tblW w:w="5000" w:type="pct"/>
+        <w:jc w:val="start"/>
+        <w:tblInd w:w="55" w:type="dxa"/>
+        <w:tblLayout w:type="fixed"/>
+        <w:tblCellMar>
+          <w:top w:w="55" w:type="dxa"/>
+          <w:start w:w="55" w:type="dxa"/>
+          <w:bottom w:w="55" w:type="dxa"/>
+          <w:end w:w="55" w:type="dxa"/>
+        </w:tblCellMar>
+      </w:tblPr>
+      <w:tblGrid>
+        <w:gridCol w:w="9972"/>
+      </w:tblGrid>
+      <w:tr>
+        <w:trPr/>
+        <w:tc>
+          <w:tcPr>
+            <w:tcW w:w="9972" w:type="dxa"/>
+            <w:tcBorders>
+              <w:top w:val="single" w:sz="4" w:space="0" w:color="000000"/>
+              <w:start w:val="single" w:sz="4" w:space="0" w:color="000000"/>
+              <w:bottom w:val="single" w:sz="4" w:space="0" w:color="000000"/>
+              <w:end w:val="single" w:sz="4" w:space="0" w:color="000000"/>
+            </w:tcBorders>
+          </w:tcPr>
+          <w:p>
+            <w:pPr>
+              <w:pStyle w:val="TableContents"/>
+              <w:rPr/>
+            </w:pPr>
+            <w:r>
+              <w:rPr/>
+            </w:r>
+          </w:p>
+        </w:tc>
+      </w:tr>
+    </w:tbl>
+    <w:p>
+      <w:pPr>
+        <w:pStyle w:val="BodyText"/>
+        <w:ind w:hanging="0" w:start="0"/>
+        <w:rPr/>
+      </w:pPr>
+      <w:r>
+        <w:rPr/>
       </w:r>
     </w:p>
     <w:p>

</xml_diff>

<commit_message>
rebuild after goal error in jenkins
</commit_message>
<xml_diff>
--- a/SamerSharma_CalTech_Course3_EndProject/Project Details.docx
+++ b/SamerSharma_CalTech_Course3_EndProject/Project Details.docx
@@ -16,14 +16,14 @@
         </w:tblCellMar>
       </w:tblPr>
       <w:tblGrid>
-        <w:gridCol w:w="2209"/>
-        <w:gridCol w:w="7762"/>
+        <w:gridCol w:w="2208"/>
+        <w:gridCol w:w="7763"/>
       </w:tblGrid>
       <w:tr>
         <w:trPr/>
         <w:tc>
           <w:tcPr>
-            <w:tcW w:w="2209" w:type="dxa"/>
+            <w:tcW w:w="2208" w:type="dxa"/>
             <w:tcBorders>
               <w:top w:val="single" w:sz="4" w:space="0" w:color="000000"/>
               <w:start w:val="single" w:sz="4" w:space="0" w:color="000000"/>
@@ -46,7 +46,7 @@
         </w:tc>
         <w:tc>
           <w:tcPr>
-            <w:tcW w:w="7762" w:type="dxa"/>
+            <w:tcW w:w="7763" w:type="dxa"/>
             <w:tcBorders>
               <w:top w:val="single" w:sz="4" w:space="0" w:color="000000"/>
               <w:start w:val="single" w:sz="4" w:space="0" w:color="000000"/>
@@ -72,7 +72,7 @@
         <w:trPr/>
         <w:tc>
           <w:tcPr>
-            <w:tcW w:w="2209" w:type="dxa"/>
+            <w:tcW w:w="2208" w:type="dxa"/>
             <w:tcBorders>
               <w:start w:val="single" w:sz="4" w:space="0" w:color="000000"/>
               <w:bottom w:val="single" w:sz="4" w:space="0" w:color="000000"/>
@@ -94,7 +94,7 @@
         </w:tc>
         <w:tc>
           <w:tcPr>
-            <w:tcW w:w="7762" w:type="dxa"/>
+            <w:tcW w:w="7763" w:type="dxa"/>
             <w:tcBorders>
               <w:start w:val="single" w:sz="4" w:space="0" w:color="000000"/>
               <w:bottom w:val="single" w:sz="4" w:space="0" w:color="000000"/>
@@ -119,7 +119,7 @@
         <w:trPr/>
         <w:tc>
           <w:tcPr>
-            <w:tcW w:w="2209" w:type="dxa"/>
+            <w:tcW w:w="2208" w:type="dxa"/>
             <w:tcBorders>
               <w:start w:val="single" w:sz="4" w:space="0" w:color="000000"/>
               <w:bottom w:val="single" w:sz="4" w:space="0" w:color="000000"/>
@@ -141,7 +141,7 @@
         </w:tc>
         <w:tc>
           <w:tcPr>
-            <w:tcW w:w="7762" w:type="dxa"/>
+            <w:tcW w:w="7763" w:type="dxa"/>
             <w:tcBorders>
               <w:start w:val="single" w:sz="4" w:space="0" w:color="000000"/>
               <w:bottom w:val="single" w:sz="4" w:space="0" w:color="000000"/>
@@ -166,7 +166,7 @@
         <w:trPr/>
         <w:tc>
           <w:tcPr>
-            <w:tcW w:w="2209" w:type="dxa"/>
+            <w:tcW w:w="2208" w:type="dxa"/>
             <w:tcBorders>
               <w:start w:val="single" w:sz="4" w:space="0" w:color="000000"/>
               <w:bottom w:val="single" w:sz="4" w:space="0" w:color="000000"/>
@@ -188,7 +188,7 @@
         </w:tc>
         <w:tc>
           <w:tcPr>
-            <w:tcW w:w="7762" w:type="dxa"/>
+            <w:tcW w:w="7763" w:type="dxa"/>
             <w:tcBorders>
               <w:start w:val="single" w:sz="4" w:space="0" w:color="000000"/>
               <w:bottom w:val="single" w:sz="4" w:space="0" w:color="000000"/>
@@ -213,7 +213,7 @@
         <w:trPr/>
         <w:tc>
           <w:tcPr>
-            <w:tcW w:w="2209" w:type="dxa"/>
+            <w:tcW w:w="2208" w:type="dxa"/>
             <w:tcBorders>
               <w:start w:val="single" w:sz="4" w:space="0" w:color="000000"/>
               <w:bottom w:val="single" w:sz="4" w:space="0" w:color="000000"/>
@@ -235,7 +235,7 @@
         </w:tc>
         <w:tc>
           <w:tcPr>
-            <w:tcW w:w="7762" w:type="dxa"/>
+            <w:tcW w:w="7763" w:type="dxa"/>
             <w:tcBorders>
               <w:start w:val="single" w:sz="4" w:space="0" w:color="000000"/>
               <w:bottom w:val="single" w:sz="4" w:space="0" w:color="000000"/>
@@ -262,7 +262,7 @@
         <w:trPr/>
         <w:tc>
           <w:tcPr>
-            <w:tcW w:w="2209" w:type="dxa"/>
+            <w:tcW w:w="2208" w:type="dxa"/>
             <w:tcBorders>
               <w:start w:val="single" w:sz="4" w:space="0" w:color="000000"/>
               <w:bottom w:val="single" w:sz="4" w:space="0" w:color="000000"/>
@@ -284,7 +284,7 @@
         </w:tc>
         <w:tc>
           <w:tcPr>
-            <w:tcW w:w="7762" w:type="dxa"/>
+            <w:tcW w:w="7763" w:type="dxa"/>
             <w:tcBorders>
               <w:start w:val="single" w:sz="4" w:space="0" w:color="000000"/>
               <w:bottom w:val="single" w:sz="4" w:space="0" w:color="000000"/>
@@ -302,7 +302,7 @@
             </w:pPr>
             <w:r>
               <w:rPr/>
-              <w:t xml:space="preserve">Course-end Project 1 – Dr. Shawn’s pet clinic </w:t>
+              <w:t>Course-end Project 1 – Dr. Shawn’s pet clinic</w:t>
             </w:r>
           </w:p>
         </w:tc>
@@ -456,11 +456,7 @@
       </w:pPr>
       <w:r>
         <w:rPr/>
-        <w:t xml:space="preserve">View Technology – </w:t>
-      </w:r>
-      <w:r>
-        <w:rPr/>
-        <w:t>Thymeleaf</w:t>
+        <w:t>View Technology – Thymeleaf</w:t>
       </w:r>
     </w:p>
     <w:p>
@@ -847,9 +843,6 @@
       <w:r>
         <w:rPr/>
         <w:br/>
-      </w:r>
-      <w:r>
-        <w:rPr/>
         <w:t>Docker File</w:t>
       </w:r>
     </w:p>
@@ -993,63 +986,89 @@
       </w:pPr>
       <w:r>
         <w:rPr/>
-        <w:drawing>
-          <wp:anchor behindDoc="0" distT="0" distB="0" distL="0" distR="0" simplePos="0" locked="0" layoutInCell="0" allowOverlap="1" relativeHeight="4">
-            <wp:simplePos x="0" y="0"/>
-            <wp:positionH relativeFrom="column">
-              <wp:align>center</wp:align>
-            </wp:positionH>
-            <wp:positionV relativeFrom="paragraph">
-              <wp:posOffset>635</wp:posOffset>
-            </wp:positionV>
-            <wp:extent cx="2167890" cy="3506470"/>
-            <wp:effectExtent l="0" t="0" r="63500" b="63500"/>
-            <wp:wrapTopAndBottom/>
-            <wp:docPr id="3" name="Image2" descr="" title=""/>
-            <wp:cNvGraphicFramePr>
-              <a:graphicFrameLocks xmlns:a="http://schemas.openxmlformats.org/drawingml/2006/main" noChangeAspect="1"/>
-            </wp:cNvGraphicFramePr>
-            <a:graphic xmlns:a="http://schemas.openxmlformats.org/drawingml/2006/main">
-              <a:graphicData uri="http://schemas.openxmlformats.org/drawingml/2006/picture">
-                <pic:pic xmlns:pic="http://schemas.openxmlformats.org/drawingml/2006/picture">
-                  <pic:nvPicPr>
-                    <pic:cNvPr id="3" name="Image2" descr="" title=""/>
-                    <pic:cNvPicPr>
-                      <a:picLocks noChangeAspect="1" noChangeArrowheads="1"/>
-                    </pic:cNvPicPr>
-                  </pic:nvPicPr>
-                  <pic:blipFill>
-                    <a:blip r:embed="rId4"/>
-                    <a:srcRect l="-361" t="-225" r="-361" b="-225"/>
-                    <a:stretch>
-                      <a:fillRect/>
-                    </a:stretch>
-                  </pic:blipFill>
-                  <pic:spPr bwMode="auto">
-                    <a:xfrm>
-                      <a:off x="0" y="0"/>
-                      <a:ext cx="2231390" cy="3569970"/>
-                    </a:xfrm>
-                    <a:prstGeom prst="rect">
-                      <a:avLst/>
-                    </a:prstGeom>
-                    <a:noFill/>
-                    <a:ln>
-                      <a:solidFill>
-                        <a:srgbClr val="000000"/>
-                      </a:solidFill>
-                    </a:ln>
-                    <a:effectLst>
-                      <a:outerShdw dist="89535" dir="2700000">
-                        <a:srgbClr val="808080"/>
-                      </a:outerShdw>
-                    </a:effectLst>
-                  </pic:spPr>
-                </pic:pic>
-              </a:graphicData>
-            </a:graphic>
-          </wp:anchor>
-        </w:drawing>
+        <mc:AlternateContent>
+          <mc:Choice Requires="wps">
+            <w:drawing>
+              <wp:anchor behindDoc="0" distT="0" distB="0" distL="0" distR="0" simplePos="0" locked="0" layoutInCell="0" allowOverlap="1" relativeHeight="4">
+                <wp:simplePos x="0" y="0"/>
+                <wp:positionH relativeFrom="column">
+                  <wp:align>center</wp:align>
+                </wp:positionH>
+                <wp:positionV relativeFrom="paragraph">
+                  <wp:posOffset>635</wp:posOffset>
+                </wp:positionV>
+                <wp:extent cx="2167890" cy="3506470"/>
+                <wp:effectExtent l="0" t="0" r="63500" b="63500"/>
+                <wp:wrapTopAndBottom/>
+                <wp:docPr id="3" name="Image2"/>
+                <a:graphic xmlns:a="http://schemas.openxmlformats.org/drawingml/2006/main">
+                  <a:graphicData uri="http://schemas.openxmlformats.org/drawingml/2006/picture">
+                    <pic:pic xmlns:pic="http://schemas.openxmlformats.org/drawingml/2006/picture">
+                      <pic:nvPicPr>
+                        <pic:cNvPr id="4" name="Image2" descr=""/>
+                        <pic:cNvPicPr/>
+                      </pic:nvPicPr>
+                      <pic:blipFill>
+                        <a:blip r:embed="rId4"/>
+                        <a:srcRect l="-361" t="-225" r="-361" b="-225"/>
+                        <a:stretch/>
+                      </pic:blipFill>
+                      <pic:spPr>
+                        <a:xfrm>
+                          <a:off x="0" y="0"/>
+                          <a:ext cx="2167920" cy="3506400"/>
+                        </a:xfrm>
+                        <a:prstGeom prst="rect">
+                          <a:avLst/>
+                        </a:prstGeom>
+                        <a:noFill/>
+                        <a:ln w="0">
+                          <a:solidFill>
+                            <a:srgbClr val="000000"/>
+                          </a:solidFill>
+                        </a:ln>
+                        <a:effectLst>
+                          <a:outerShdw dir="2700000" dist="89604">
+                            <a:srgbClr val="808080"/>
+                          </a:outerShdw>
+                        </a:effectLst>
+                      </pic:spPr>
+                    </pic:pic>
+                  </a:graphicData>
+                </a:graphic>
+              </wp:anchor>
+            </w:drawing>
+          </mc:Choice>
+          <mc:Fallback>
+            <w:pict>
+              <v:shapetype id="_x0000_t75" coordsize="21600,21600" o:spt="75" o:preferrelative="t" path="m@4@5l@4@11@9@11@9@5xe" filled="f" stroked="f">
+                <v:stroke joinstyle="miter"/>
+                <v:formulas>
+                  <v:f eqn="if lineDrawn pixelLineWidth 0"/>
+                  <v:f eqn="sum @0 1 0"/>
+                  <v:f eqn="sum 0 0 @1"/>
+                  <v:f eqn="prod @2 1 2"/>
+                  <v:f eqn="prod @3 21600 pixelWidth"/>
+                  <v:f eqn="prod @3 21600 pixelHeight"/>
+                  <v:f eqn="sum @0 0 1"/>
+                  <v:f eqn="prod @6 1 2"/>
+                  <v:f eqn="prod @7 21600 pixelWidth"/>
+                  <v:f eqn="sum @8 21600 0"/>
+                  <v:f eqn="prod @7 21600 pixelHeight"/>
+                  <v:f eqn="sum @10 21600 0"/>
+                </v:formulas>
+                <v:path o:extrusionok="f" gradientshapeok="t" o:connecttype="rect"/>
+                <o:lock v:ext="edit" aspectratio="t"/>
+              </v:shapetype>
+              <v:shape id="shape_0" ID="Image2" stroked="t" o:allowincell="f" style="position:absolute;margin-left:163.95pt;margin-top:0.05pt;width:170.65pt;height:276.05pt;mso-wrap-style:none;v-text-anchor:middle;mso-position-horizontal:center" type="_x0000_t75">
+                <v:imagedata r:id="rId5" o:detectmouseclick="t"/>
+                <v:stroke color="black" joinstyle="round" endcap="flat"/>
+                <v:shadow on="t" obscured="f" color="gray"/>
+                <w10:wrap type="topAndBottom"/>
+              </v:shape>
+            </w:pict>
+          </mc:Fallback>
+        </mc:AlternateContent>
       </w:r>
     </w:p>
     <w:p>
@@ -1093,11 +1112,402 @@
           </w:tcPr>
           <w:p>
             <w:pPr>
-              <w:pStyle w:val="TableContents"/>
-              <w:rPr/>
-            </w:pPr>
-            <w:r>
-              <w:rPr/>
+              <w:pStyle w:val="Normal"/>
+              <w:ind w:hanging="0"/>
+              <w:jc w:val="start"/>
+              <w:rPr>
+                <w:rFonts w:ascii="Consolas" w:hAnsi="Consolas"/>
+                <w:sz w:val="20"/>
+              </w:rPr>
+            </w:pPr>
+            <w:r>
+              <w:rPr>
+                <w:rFonts w:ascii="Consolas" w:hAnsi="Consolas"/>
+                <w:color w:val="268BD2"/>
+                <w:sz w:val="20"/>
+              </w:rPr>
+              <w:t>version</w:t>
+            </w:r>
+            <w:r>
+              <w:rPr>
+                <w:rFonts w:ascii="Consolas" w:hAnsi="Consolas"/>
+                <w:color w:val="000000"/>
+                <w:sz w:val="20"/>
+              </w:rPr>
+              <w:t xml:space="preserve">: </w:t>
+            </w:r>
+            <w:r>
+              <w:rPr>
+                <w:rFonts w:ascii="Consolas" w:hAnsi="Consolas"/>
+                <w:color w:val="2AA198"/>
+                <w:sz w:val="20"/>
+              </w:rPr>
+              <w:t>"3.8"</w:t>
+            </w:r>
+            <w:r>
+              <w:rPr>
+                <w:rFonts w:ascii="Consolas" w:hAnsi="Consolas"/>
+                <w:color w:val="000000"/>
+                <w:sz w:val="20"/>
+              </w:rPr>
+              <w:t xml:space="preserve"> </w:t>
+            </w:r>
+          </w:p>
+          <w:p>
+            <w:pPr>
+              <w:pStyle w:val="Normal"/>
+              <w:ind w:hanging="0"/>
+              <w:jc w:val="start"/>
+              <w:rPr>
+                <w:rFonts w:ascii="Consolas" w:hAnsi="Consolas"/>
+                <w:sz w:val="20"/>
+              </w:rPr>
+            </w:pPr>
+            <w:r>
+              <w:rPr>
+                <w:rFonts w:ascii="Consolas" w:hAnsi="Consolas"/>
+                <w:color w:val="268BD2"/>
+                <w:sz w:val="20"/>
+              </w:rPr>
+              <w:t>services</w:t>
+            </w:r>
+            <w:r>
+              <w:rPr>
+                <w:rFonts w:ascii="Consolas" w:hAnsi="Consolas"/>
+                <w:color w:val="000000"/>
+                <w:sz w:val="20"/>
+              </w:rPr>
+              <w:t>:</w:t>
+            </w:r>
+          </w:p>
+          <w:p>
+            <w:pPr>
+              <w:pStyle w:val="Normal"/>
+              <w:ind w:hanging="0"/>
+              <w:jc w:val="start"/>
+              <w:rPr>
+                <w:rFonts w:ascii="Consolas" w:hAnsi="Consolas"/>
+                <w:sz w:val="20"/>
+              </w:rPr>
+            </w:pPr>
+            <w:r>
+              <w:rPr>
+                <w:rFonts w:ascii="Consolas" w:hAnsi="Consolas"/>
+                <w:color w:val="000000"/>
+                <w:sz w:val="20"/>
+              </w:rPr>
+              <w:t xml:space="preserve"> </w:t>
+            </w:r>
+            <w:r>
+              <w:rPr>
+                <w:rFonts w:ascii="Consolas" w:hAnsi="Consolas"/>
+                <w:color w:val="268BD2"/>
+                <w:sz w:val="20"/>
+              </w:rPr>
+              <w:t>spring-boot-container</w:t>
+            </w:r>
+            <w:r>
+              <w:rPr>
+                <w:rFonts w:ascii="Consolas" w:hAnsi="Consolas"/>
+                <w:color w:val="000000"/>
+                <w:sz w:val="20"/>
+              </w:rPr>
+              <w:t>:</w:t>
+            </w:r>
+          </w:p>
+          <w:p>
+            <w:pPr>
+              <w:pStyle w:val="Normal"/>
+              <w:ind w:hanging="0"/>
+              <w:jc w:val="start"/>
+              <w:rPr>
+                <w:rFonts w:ascii="Consolas" w:hAnsi="Consolas"/>
+                <w:sz w:val="20"/>
+              </w:rPr>
+            </w:pPr>
+            <w:r>
+              <w:rPr>
+                <w:rFonts w:ascii="Consolas" w:hAnsi="Consolas"/>
+                <w:color w:val="000000"/>
+                <w:sz w:val="20"/>
+              </w:rPr>
+              <w:t xml:space="preserve">  </w:t>
+            </w:r>
+            <w:r>
+              <w:rPr>
+                <w:rFonts w:ascii="Consolas" w:hAnsi="Consolas"/>
+                <w:color w:val="268BD2"/>
+                <w:sz w:val="20"/>
+              </w:rPr>
+              <w:t>build</w:t>
+            </w:r>
+            <w:r>
+              <w:rPr>
+                <w:rFonts w:ascii="Consolas" w:hAnsi="Consolas"/>
+                <w:color w:val="000000"/>
+                <w:sz w:val="20"/>
+              </w:rPr>
+              <w:t xml:space="preserve">: </w:t>
+            </w:r>
+            <w:r>
+              <w:rPr>
+                <w:rFonts w:ascii="Consolas" w:hAnsi="Consolas"/>
+                <w:color w:val="2AA198"/>
+                <w:sz w:val="20"/>
+              </w:rPr>
+              <w:t>./</w:t>
+            </w:r>
+          </w:p>
+          <w:p>
+            <w:pPr>
+              <w:pStyle w:val="Normal"/>
+              <w:ind w:hanging="0"/>
+              <w:jc w:val="start"/>
+              <w:rPr>
+                <w:rFonts w:ascii="Consolas" w:hAnsi="Consolas"/>
+                <w:sz w:val="20"/>
+              </w:rPr>
+            </w:pPr>
+            <w:r>
+              <w:rPr>
+                <w:rFonts w:ascii="Consolas" w:hAnsi="Consolas"/>
+                <w:color w:val="93A1A1"/>
+                <w:sz w:val="20"/>
+              </w:rPr>
+              <w:t xml:space="preserve">  </w:t>
+            </w:r>
+            <w:r>
+              <w:rPr>
+                <w:rFonts w:ascii="Consolas" w:hAnsi="Consolas"/>
+                <w:color w:val="93A1A1"/>
+                <w:sz w:val="20"/>
+              </w:rPr>
+              <w:t>#image: akashkale/spring-boot-container:v1</w:t>
+            </w:r>
+          </w:p>
+          <w:p>
+            <w:pPr>
+              <w:pStyle w:val="Normal"/>
+              <w:ind w:hanging="0"/>
+              <w:jc w:val="start"/>
+              <w:rPr>
+                <w:rFonts w:ascii="Consolas" w:hAnsi="Consolas"/>
+                <w:sz w:val="20"/>
+              </w:rPr>
+            </w:pPr>
+            <w:r>
+              <w:rPr>
+                <w:rFonts w:ascii="Consolas" w:hAnsi="Consolas"/>
+                <w:color w:val="000000"/>
+                <w:sz w:val="20"/>
+              </w:rPr>
+              <w:t xml:space="preserve">  </w:t>
+            </w:r>
+            <w:r>
+              <w:rPr>
+                <w:rFonts w:ascii="Consolas" w:hAnsi="Consolas"/>
+                <w:color w:val="268BD2"/>
+                <w:sz w:val="20"/>
+              </w:rPr>
+              <w:t>container_name</w:t>
+            </w:r>
+            <w:r>
+              <w:rPr>
+                <w:rFonts w:ascii="Consolas" w:hAnsi="Consolas"/>
+                <w:color w:val="000000"/>
+                <w:sz w:val="20"/>
+              </w:rPr>
+              <w:t xml:space="preserve">: </w:t>
+            </w:r>
+            <w:r>
+              <w:rPr>
+                <w:rFonts w:ascii="Consolas" w:hAnsi="Consolas"/>
+                <w:color w:val="2AA198"/>
+                <w:sz w:val="20"/>
+              </w:rPr>
+              <w:t>spring-boot-container</w:t>
+            </w:r>
+          </w:p>
+          <w:p>
+            <w:pPr>
+              <w:pStyle w:val="Normal"/>
+              <w:ind w:hanging="0"/>
+              <w:jc w:val="start"/>
+              <w:rPr>
+                <w:rFonts w:ascii="Consolas" w:hAnsi="Consolas"/>
+                <w:sz w:val="20"/>
+              </w:rPr>
+            </w:pPr>
+            <w:r>
+              <w:rPr>
+                <w:rFonts w:ascii="Consolas" w:hAnsi="Consolas"/>
+                <w:color w:val="000000"/>
+                <w:sz w:val="20"/>
+              </w:rPr>
+              <w:t xml:space="preserve">  </w:t>
+            </w:r>
+            <w:r>
+              <w:rPr>
+                <w:rFonts w:ascii="Consolas" w:hAnsi="Consolas"/>
+                <w:color w:val="268BD2"/>
+                <w:sz w:val="20"/>
+              </w:rPr>
+              <w:t>depends_on</w:t>
+            </w:r>
+            <w:r>
+              <w:rPr>
+                <w:rFonts w:ascii="Consolas" w:hAnsi="Consolas"/>
+                <w:color w:val="000000"/>
+                <w:sz w:val="20"/>
+              </w:rPr>
+              <w:t xml:space="preserve">: </w:t>
+            </w:r>
+          </w:p>
+          <w:p>
+            <w:pPr>
+              <w:pStyle w:val="Normal"/>
+              <w:ind w:hanging="0"/>
+              <w:jc w:val="start"/>
+              <w:rPr>
+                <w:rFonts w:ascii="Consolas" w:hAnsi="Consolas"/>
+                <w:sz w:val="20"/>
+              </w:rPr>
+            </w:pPr>
+            <w:r>
+              <w:rPr>
+                <w:rFonts w:ascii="Consolas" w:hAnsi="Consolas"/>
+                <w:color w:val="000000"/>
+                <w:sz w:val="20"/>
+              </w:rPr>
+              <w:t xml:space="preserve">   </w:t>
+            </w:r>
+            <w:r>
+              <w:rPr>
+                <w:rFonts w:ascii="Consolas" w:hAnsi="Consolas"/>
+                <w:color w:val="000000"/>
+                <w:sz w:val="20"/>
+              </w:rPr>
+              <w:t xml:space="preserve">- </w:t>
+            </w:r>
+            <w:r>
+              <w:rPr>
+                <w:rFonts w:ascii="Consolas" w:hAnsi="Consolas"/>
+                <w:color w:val="2AA198"/>
+                <w:sz w:val="20"/>
+              </w:rPr>
+              <w:t>mysql-container</w:t>
+            </w:r>
+          </w:p>
+          <w:p>
+            <w:pPr>
+              <w:pStyle w:val="Normal"/>
+              <w:ind w:hanging="0"/>
+              <w:jc w:val="start"/>
+              <w:rPr>
+                <w:rFonts w:ascii="Consolas" w:hAnsi="Consolas"/>
+                <w:sz w:val="20"/>
+              </w:rPr>
+            </w:pPr>
+            <w:r>
+              <w:rPr>
+                <w:rFonts w:ascii="Consolas" w:hAnsi="Consolas"/>
+                <w:color w:val="000000"/>
+                <w:sz w:val="20"/>
+              </w:rPr>
+              <w:t xml:space="preserve">  </w:t>
+            </w:r>
+            <w:r>
+              <w:rPr>
+                <w:rFonts w:ascii="Consolas" w:hAnsi="Consolas"/>
+                <w:color w:val="268BD2"/>
+                <w:sz w:val="20"/>
+              </w:rPr>
+              <w:t>ports</w:t>
+            </w:r>
+            <w:r>
+              <w:rPr>
+                <w:rFonts w:ascii="Consolas" w:hAnsi="Consolas"/>
+                <w:color w:val="000000"/>
+                <w:sz w:val="20"/>
+              </w:rPr>
+              <w:t>:</w:t>
+            </w:r>
+          </w:p>
+          <w:p>
+            <w:pPr>
+              <w:pStyle w:val="Normal"/>
+              <w:ind w:hanging="0"/>
+              <w:jc w:val="start"/>
+              <w:rPr>
+                <w:rFonts w:ascii="Consolas" w:hAnsi="Consolas"/>
+                <w:sz w:val="20"/>
+              </w:rPr>
+            </w:pPr>
+            <w:r>
+              <w:rPr>
+                <w:rFonts w:ascii="Consolas" w:hAnsi="Consolas"/>
+                <w:color w:val="000000"/>
+                <w:sz w:val="20"/>
+              </w:rPr>
+              <w:t xml:space="preserve">   </w:t>
+            </w:r>
+            <w:r>
+              <w:rPr>
+                <w:rFonts w:ascii="Consolas" w:hAnsi="Consolas"/>
+                <w:color w:val="000000"/>
+                <w:sz w:val="20"/>
+              </w:rPr>
+              <w:t xml:space="preserve">- </w:t>
+            </w:r>
+            <w:r>
+              <w:rPr>
+                <w:rFonts w:ascii="Consolas" w:hAnsi="Consolas"/>
+                <w:color w:val="2AA198"/>
+                <w:sz w:val="20"/>
+              </w:rPr>
+              <w:t>"9090:9090"</w:t>
+            </w:r>
+          </w:p>
+          <w:p>
+            <w:pPr>
+              <w:pStyle w:val="Normal"/>
+              <w:ind w:hanging="0"/>
+              <w:jc w:val="start"/>
+              <w:rPr>
+                <w:rFonts w:ascii="Consolas" w:hAnsi="Consolas"/>
+              </w:rPr>
+            </w:pPr>
+            <w:r>
+              <w:rPr>
+                <w:rFonts w:ascii="Consolas" w:hAnsi="Consolas"/>
+                <w:color w:val="000000"/>
+                <w:sz w:val="20"/>
+              </w:rPr>
+              <w:t xml:space="preserve">  </w:t>
+            </w:r>
+            <w:r>
+              <w:rPr>
+                <w:rFonts w:ascii="Consolas" w:hAnsi="Consolas"/>
+                <w:color w:val="268BD2"/>
+                <w:sz w:val="20"/>
+              </w:rPr>
+              <w:t>restart</w:t>
+            </w:r>
+            <w:r>
+              <w:rPr>
+                <w:rFonts w:ascii="Consolas" w:hAnsi="Consolas"/>
+                <w:color w:val="000000"/>
+                <w:sz w:val="20"/>
+              </w:rPr>
+              <w:t xml:space="preserve">: </w:t>
+            </w:r>
+            <w:r>
+              <w:rPr>
+                <w:rFonts w:ascii="Consolas" w:hAnsi="Consolas"/>
+                <w:color w:val="2AA198"/>
+                <w:sz w:val="20"/>
+              </w:rPr>
+              <w:t>always</w:t>
             </w:r>
           </w:p>
         </w:tc>
@@ -1122,6 +1532,150 @@
       </w:pPr>
       <w:r>
         <w:rPr/>
+        <w:t>AWS EC2 Instance</w:t>
+      </w:r>
+    </w:p>
+    <w:p>
+      <w:pPr>
+        <w:pStyle w:val="BodyText"/>
+        <w:spacing w:before="0" w:after="140"/>
+        <w:ind w:hanging="0" w:start="0"/>
+        <w:rPr/>
+      </w:pPr>
+      <w:r>
+        <w:rPr/>
+        <w:drawing>
+          <wp:anchor behindDoc="0" distT="0" distB="0" distL="0" distR="0" simplePos="0" locked="0" layoutInCell="0" allowOverlap="1" relativeHeight="6">
+            <wp:simplePos x="0" y="0"/>
+            <wp:positionH relativeFrom="column">
+              <wp:align>center</wp:align>
+            </wp:positionH>
+            <wp:positionV relativeFrom="paragraph">
+              <wp:posOffset>635</wp:posOffset>
+            </wp:positionV>
+            <wp:extent cx="6332220" cy="1870075"/>
+            <wp:effectExtent l="0" t="0" r="0" b="0"/>
+            <wp:wrapSquare wrapText="largest"/>
+            <wp:docPr id="5" name="Image4" descr="" title=""/>
+            <wp:cNvGraphicFramePr>
+              <a:graphicFrameLocks xmlns:a="http://schemas.openxmlformats.org/drawingml/2006/main" noChangeAspect="1"/>
+            </wp:cNvGraphicFramePr>
+            <a:graphic xmlns:a="http://schemas.openxmlformats.org/drawingml/2006/main">
+              <a:graphicData uri="http://schemas.openxmlformats.org/drawingml/2006/picture">
+                <pic:pic xmlns:pic="http://schemas.openxmlformats.org/drawingml/2006/picture">
+                  <pic:nvPicPr>
+                    <pic:cNvPr id="5" name="Image4" descr="" title=""/>
+                    <pic:cNvPicPr>
+                      <a:picLocks noChangeAspect="1" noChangeArrowheads="1"/>
+                    </pic:cNvPicPr>
+                  </pic:nvPicPr>
+                  <pic:blipFill>
+                    <a:blip r:embed="rId6"/>
+                    <a:srcRect l="-74" t="-250" r="-74" b="-250"/>
+                    <a:stretch>
+                      <a:fillRect/>
+                    </a:stretch>
+                  </pic:blipFill>
+                  <pic:spPr bwMode="auto">
+                    <a:xfrm>
+                      <a:off x="0" y="0"/>
+                      <a:ext cx="6332220" cy="1870075"/>
+                    </a:xfrm>
+                    <a:prstGeom prst="rect">
+                      <a:avLst/>
+                    </a:prstGeom>
+                    <a:noFill/>
+                    <a:ln w="6350">
+                      <a:solidFill>
+                        <a:srgbClr val="000000"/>
+                      </a:solidFill>
+                    </a:ln>
+                  </pic:spPr>
+                </pic:pic>
+              </a:graphicData>
+            </a:graphic>
+          </wp:anchor>
+        </w:drawing>
+      </w:r>
+    </w:p>
+    <w:p>
+      <w:pPr>
+        <w:pStyle w:val="BodyText"/>
+        <w:spacing w:before="0" w:after="140"/>
+        <w:ind w:hanging="0" w:start="0"/>
+        <w:rPr/>
+      </w:pPr>
+      <w:r>
+        <w:rPr/>
+        <w:t>Ports opened:</w:t>
+      </w:r>
+    </w:p>
+    <w:p>
+      <w:pPr>
+        <w:pStyle w:val="BodyText"/>
+        <w:spacing w:before="0" w:after="140"/>
+        <w:ind w:hanging="0" w:start="0"/>
+        <w:rPr/>
+      </w:pPr>
+      <w:r>
+        <w:rPr/>
+        <w:drawing>
+          <wp:anchor behindDoc="0" distT="0" distB="0" distL="0" distR="0" simplePos="0" locked="0" layoutInCell="0" allowOverlap="1" relativeHeight="5">
+            <wp:simplePos x="0" y="0"/>
+            <wp:positionH relativeFrom="column">
+              <wp:align>center</wp:align>
+            </wp:positionH>
+            <wp:positionV relativeFrom="paragraph">
+              <wp:posOffset>635</wp:posOffset>
+            </wp:positionV>
+            <wp:extent cx="6268720" cy="2919095"/>
+            <wp:effectExtent l="0" t="0" r="63500" b="63500"/>
+            <wp:wrapSquare wrapText="largest"/>
+            <wp:docPr id="6" name="Image2" descr="" title=""/>
+            <wp:cNvGraphicFramePr>
+              <a:graphicFrameLocks xmlns:a="http://schemas.openxmlformats.org/drawingml/2006/main" noChangeAspect="1"/>
+            </wp:cNvGraphicFramePr>
+            <a:graphic xmlns:a="http://schemas.openxmlformats.org/drawingml/2006/main">
+              <a:graphicData uri="http://schemas.openxmlformats.org/drawingml/2006/picture">
+                <pic:pic xmlns:pic="http://schemas.openxmlformats.org/drawingml/2006/picture">
+                  <pic:nvPicPr>
+                    <pic:cNvPr id="6" name="Image2" descr="" title=""/>
+                    <pic:cNvPicPr>
+                      <a:picLocks noChangeAspect="1" noChangeArrowheads="1"/>
+                    </pic:cNvPicPr>
+                  </pic:nvPicPr>
+                  <pic:blipFill>
+                    <a:blip r:embed="rId7"/>
+                    <a:srcRect l="-74" t="-157" r="-74" b="-157"/>
+                    <a:stretch>
+                      <a:fillRect/>
+                    </a:stretch>
+                  </pic:blipFill>
+                  <pic:spPr bwMode="auto">
+                    <a:xfrm>
+                      <a:off x="0" y="0"/>
+                      <a:ext cx="6332220" cy="2982595"/>
+                    </a:xfrm>
+                    <a:prstGeom prst="rect">
+                      <a:avLst/>
+                    </a:prstGeom>
+                    <a:noFill/>
+                    <a:ln>
+                      <a:solidFill>
+                        <a:srgbClr val="000000"/>
+                      </a:solidFill>
+                    </a:ln>
+                    <a:effectLst>
+                      <a:outerShdw dist="89535" dir="2700000">
+                        <a:srgbClr val="B2B2B2"/>
+                      </a:outerShdw>
+                    </a:effectLst>
+                  </pic:spPr>
+                </pic:pic>
+              </a:graphicData>
+            </a:graphic>
+          </wp:anchor>
+        </w:drawing>
       </w:r>
     </w:p>
     <w:sectPr>

</xml_diff>